<commit_message>
Add tables and some slight script mods
</commit_message>
<xml_diff>
--- a/tables/BT/BT_ID_loc_sum_pred_events_unfilt.docx
+++ b/tables/BT/BT_ID_loc_sum_pred_events_unfilt.docx
@@ -16314,7 +16314,7 @@
                 <w:szCs w:val="22"/>
                 <w:color w:val="000000"/>
               </w:rPr>
-              <w:t xml:space="preserve">287,235</w:t>
+              <w:t xml:space="preserve">528,794</w:t>
             </w:r>
           </w:p>
         </w:tc>
@@ -18462,51 +18462,51 @@
                 <w:szCs w:val="22"/>
                 <w:color w:val="000000"/>
               </w:rPr>
-              <w:t xml:space="preserve">178,791</w:t>
-            </w:r>
-          </w:p>
-        </w:tc>
-        <w:tc>
-          <w:tcPr>
-            <w:tcBorders>
-              <w:bottom w:val="none" w:sz="0" w:space="0" w:color="000000"/>
-              <w:top w:val="none" w:sz="0" w:space="0" w:color="000000"/>
-              <w:left w:val="none" w:sz="0" w:space="0" w:color="000000"/>
-              <w:right w:val="none" w:sz="0" w:space="0" w:color="000000"/>
-            </w:tcBorders>
-            <w:shd w:val="clear" w:color="auto" w:fill="FFFFFF"/>
-            <w:tcMar>
-              <w:top w:w="0" w:type="dxa"/>
-              <w:bottom w:w="0" w:type="dxa"/>
-              <w:left w:w="0" w:type="dxa"/>
-              <w:right w:w="0" w:type="dxa"/>
-            </w:tcMar>
-            <w:vAlign w:val="center"/>
-          </w:tcPr>
-          <w:p>
-            <w:pPr>
-              <w:pStyle w:val="Normal"/>
-              <w:jc w:val="right"/>
-              <w:pBdr>
-                <w:bottom w:val="none" w:sz="0" w:space="0" w:color="000000"/>
-                <w:top w:val="none" w:sz="0" w:space="0" w:color="000000"/>
-                <w:left w:val="none" w:sz="0" w:space="0" w:color="000000"/>
-                <w:right w:val="none" w:sz="0" w:space="0" w:color="000000"/>
-              </w:pBdr>
-              <w:spacing w:after="100" w:before="100" w:line="240"/>
-              <w:ind w:left="100" w:right="100" w:firstLine="0" w:firstLineChars="0"/>
-            </w:pPr>
-            <w:r>
-              <w:rPr>
-                <w:rFonts w:ascii="Arial" w:hAnsi="Arial" w:eastAsia="Arial" w:cs="Arial"/>
-                <w:i w:val="false"/>
-                <w:b w:val="false"/>
-                <w:u w:val="none"/>
-                <w:sz w:val="22"/>
-                <w:szCs w:val="22"/>
-                <w:color w:val="000000"/>
-              </w:rPr>
-              <w:t xml:space="preserve">21</w:t>
+              <w:t xml:space="preserve">393,054</w:t>
+            </w:r>
+          </w:p>
+        </w:tc>
+        <w:tc>
+          <w:tcPr>
+            <w:tcBorders>
+              <w:bottom w:val="none" w:sz="0" w:space="0" w:color="000000"/>
+              <w:top w:val="none" w:sz="0" w:space="0" w:color="000000"/>
+              <w:left w:val="none" w:sz="0" w:space="0" w:color="000000"/>
+              <w:right w:val="none" w:sz="0" w:space="0" w:color="000000"/>
+            </w:tcBorders>
+            <w:shd w:val="clear" w:color="auto" w:fill="FFFFFF"/>
+            <w:tcMar>
+              <w:top w:w="0" w:type="dxa"/>
+              <w:bottom w:w="0" w:type="dxa"/>
+              <w:left w:w="0" w:type="dxa"/>
+              <w:right w:w="0" w:type="dxa"/>
+            </w:tcMar>
+            <w:vAlign w:val="center"/>
+          </w:tcPr>
+          <w:p>
+            <w:pPr>
+              <w:pStyle w:val="Normal"/>
+              <w:jc w:val="right"/>
+              <w:pBdr>
+                <w:bottom w:val="none" w:sz="0" w:space="0" w:color="000000"/>
+                <w:top w:val="none" w:sz="0" w:space="0" w:color="000000"/>
+                <w:left w:val="none" w:sz="0" w:space="0" w:color="000000"/>
+                <w:right w:val="none" w:sz="0" w:space="0" w:color="000000"/>
+              </w:pBdr>
+              <w:spacing w:after="100" w:before="100" w:line="240"/>
+              <w:ind w:left="100" w:right="100" w:firstLine="0" w:firstLineChars="0"/>
+            </w:pPr>
+            <w:r>
+              <w:rPr>
+                <w:rFonts w:ascii="Arial" w:hAnsi="Arial" w:eastAsia="Arial" w:cs="Arial"/>
+                <w:i w:val="false"/>
+                <w:b w:val="false"/>
+                <w:u w:val="none"/>
+                <w:sz w:val="22"/>
+                <w:szCs w:val="22"/>
+                <w:color w:val="000000"/>
+              </w:rPr>
+              <w:t xml:space="preserve">34</w:t>
             </w:r>
           </w:p>
         </w:tc>
@@ -18594,51 +18594,51 @@
                 <w:szCs w:val="22"/>
                 <w:color w:val="000000"/>
               </w:rPr>
-              <w:t xml:space="preserve">4</w:t>
-            </w:r>
-          </w:p>
-        </w:tc>
-        <w:tc>
-          <w:tcPr>
-            <w:tcBorders>
-              <w:bottom w:val="none" w:sz="0" w:space="0" w:color="000000"/>
-              <w:top w:val="none" w:sz="0" w:space="0" w:color="000000"/>
-              <w:left w:val="none" w:sz="0" w:space="0" w:color="000000"/>
-              <w:right w:val="none" w:sz="0" w:space="0" w:color="000000"/>
-            </w:tcBorders>
-            <w:shd w:val="clear" w:color="auto" w:fill="FFFFFF"/>
-            <w:tcMar>
-              <w:top w:w="0" w:type="dxa"/>
-              <w:bottom w:w="0" w:type="dxa"/>
-              <w:left w:w="0" w:type="dxa"/>
-              <w:right w:w="0" w:type="dxa"/>
-            </w:tcMar>
-            <w:vAlign w:val="center"/>
-          </w:tcPr>
-          <w:p>
-            <w:pPr>
-              <w:pStyle w:val="Normal"/>
-              <w:jc w:val="right"/>
-              <w:pBdr>
-                <w:bottom w:val="none" w:sz="0" w:space="0" w:color="000000"/>
-                <w:top w:val="none" w:sz="0" w:space="0" w:color="000000"/>
-                <w:left w:val="none" w:sz="0" w:space="0" w:color="000000"/>
-                <w:right w:val="none" w:sz="0" w:space="0" w:color="000000"/>
-              </w:pBdr>
-              <w:spacing w:after="100" w:before="100" w:line="240"/>
-              <w:ind w:left="100" w:right="100" w:firstLine="0" w:firstLineChars="0"/>
-            </w:pPr>
-            <w:r>
-              <w:rPr>
-                <w:rFonts w:ascii="Arial" w:hAnsi="Arial" w:eastAsia="Arial" w:cs="Arial"/>
-                <w:i w:val="false"/>
-                <w:b w:val="false"/>
-                <w:u w:val="none"/>
-                <w:sz w:val="22"/>
-                <w:szCs w:val="22"/>
-                <w:color w:val="000000"/>
-              </w:rPr>
-              <w:t xml:space="preserve">13</w:t>
+              <w:t xml:space="preserve">0</w:t>
+            </w:r>
+          </w:p>
+        </w:tc>
+        <w:tc>
+          <w:tcPr>
+            <w:tcBorders>
+              <w:bottom w:val="none" w:sz="0" w:space="0" w:color="000000"/>
+              <w:top w:val="none" w:sz="0" w:space="0" w:color="000000"/>
+              <w:left w:val="none" w:sz="0" w:space="0" w:color="000000"/>
+              <w:right w:val="none" w:sz="0" w:space="0" w:color="000000"/>
+            </w:tcBorders>
+            <w:shd w:val="clear" w:color="auto" w:fill="FFFFFF"/>
+            <w:tcMar>
+              <w:top w:w="0" w:type="dxa"/>
+              <w:bottom w:w="0" w:type="dxa"/>
+              <w:left w:w="0" w:type="dxa"/>
+              <w:right w:w="0" w:type="dxa"/>
+            </w:tcMar>
+            <w:vAlign w:val="center"/>
+          </w:tcPr>
+          <w:p>
+            <w:pPr>
+              <w:pStyle w:val="Normal"/>
+              <w:jc w:val="right"/>
+              <w:pBdr>
+                <w:bottom w:val="none" w:sz="0" w:space="0" w:color="000000"/>
+                <w:top w:val="none" w:sz="0" w:space="0" w:color="000000"/>
+                <w:left w:val="none" w:sz="0" w:space="0" w:color="000000"/>
+                <w:right w:val="none" w:sz="0" w:space="0" w:color="000000"/>
+              </w:pBdr>
+              <w:spacing w:after="100" w:before="100" w:line="240"/>
+              <w:ind w:left="100" w:right="100" w:firstLine="0" w:firstLineChars="0"/>
+            </w:pPr>
+            <w:r>
+              <w:rPr>
+                <w:rFonts w:ascii="Arial" w:hAnsi="Arial" w:eastAsia="Arial" w:cs="Arial"/>
+                <w:i w:val="false"/>
+                <w:b w:val="false"/>
+                <w:u w:val="none"/>
+                <w:sz w:val="22"/>
+                <w:szCs w:val="22"/>
+                <w:color w:val="000000"/>
+              </w:rPr>
+              <w:t xml:space="preserve">0</w:t>
             </w:r>
           </w:p>
         </w:tc>
@@ -19536,7 +19536,7 @@
                 <w:szCs w:val="22"/>
                 <w:color w:val="000000"/>
               </w:rPr>
-              <w:t xml:space="preserve">528,794</w:t>
+              <w:t xml:space="preserve">287,235</w:t>
             </w:r>
           </w:p>
         </w:tc>
@@ -21326,51 +21326,51 @@
                 <w:szCs w:val="22"/>
                 <w:color w:val="000000"/>
               </w:rPr>
-              <w:t xml:space="preserve">393,054</w:t>
-            </w:r>
-          </w:p>
-        </w:tc>
-        <w:tc>
-          <w:tcPr>
-            <w:tcBorders>
-              <w:bottom w:val="none" w:sz="0" w:space="0" w:color="000000"/>
-              <w:top w:val="none" w:sz="0" w:space="0" w:color="000000"/>
-              <w:left w:val="none" w:sz="0" w:space="0" w:color="000000"/>
-              <w:right w:val="none" w:sz="0" w:space="0" w:color="000000"/>
-            </w:tcBorders>
-            <w:shd w:val="clear" w:color="auto" w:fill="FFFFFF"/>
-            <w:tcMar>
-              <w:top w:w="0" w:type="dxa"/>
-              <w:bottom w:w="0" w:type="dxa"/>
-              <w:left w:w="0" w:type="dxa"/>
-              <w:right w:w="0" w:type="dxa"/>
-            </w:tcMar>
-            <w:vAlign w:val="center"/>
-          </w:tcPr>
-          <w:p>
-            <w:pPr>
-              <w:pStyle w:val="Normal"/>
-              <w:jc w:val="right"/>
-              <w:pBdr>
-                <w:bottom w:val="none" w:sz="0" w:space="0" w:color="000000"/>
-                <w:top w:val="none" w:sz="0" w:space="0" w:color="000000"/>
-                <w:left w:val="none" w:sz="0" w:space="0" w:color="000000"/>
-                <w:right w:val="none" w:sz="0" w:space="0" w:color="000000"/>
-              </w:pBdr>
-              <w:spacing w:after="100" w:before="100" w:line="240"/>
-              <w:ind w:left="100" w:right="100" w:firstLine="0" w:firstLineChars="0"/>
-            </w:pPr>
-            <w:r>
-              <w:rPr>
-                <w:rFonts w:ascii="Arial" w:hAnsi="Arial" w:eastAsia="Arial" w:cs="Arial"/>
-                <w:i w:val="false"/>
-                <w:b w:val="false"/>
-                <w:u w:val="none"/>
-                <w:sz w:val="22"/>
-                <w:szCs w:val="22"/>
-                <w:color w:val="000000"/>
-              </w:rPr>
-              <w:t xml:space="preserve">34</w:t>
+              <w:t xml:space="preserve">178,791</w:t>
+            </w:r>
+          </w:p>
+        </w:tc>
+        <w:tc>
+          <w:tcPr>
+            <w:tcBorders>
+              <w:bottom w:val="none" w:sz="0" w:space="0" w:color="000000"/>
+              <w:top w:val="none" w:sz="0" w:space="0" w:color="000000"/>
+              <w:left w:val="none" w:sz="0" w:space="0" w:color="000000"/>
+              <w:right w:val="none" w:sz="0" w:space="0" w:color="000000"/>
+            </w:tcBorders>
+            <w:shd w:val="clear" w:color="auto" w:fill="FFFFFF"/>
+            <w:tcMar>
+              <w:top w:w="0" w:type="dxa"/>
+              <w:bottom w:w="0" w:type="dxa"/>
+              <w:left w:w="0" w:type="dxa"/>
+              <w:right w:w="0" w:type="dxa"/>
+            </w:tcMar>
+            <w:vAlign w:val="center"/>
+          </w:tcPr>
+          <w:p>
+            <w:pPr>
+              <w:pStyle w:val="Normal"/>
+              <w:jc w:val="right"/>
+              <w:pBdr>
+                <w:bottom w:val="none" w:sz="0" w:space="0" w:color="000000"/>
+                <w:top w:val="none" w:sz="0" w:space="0" w:color="000000"/>
+                <w:left w:val="none" w:sz="0" w:space="0" w:color="000000"/>
+                <w:right w:val="none" w:sz="0" w:space="0" w:color="000000"/>
+              </w:pBdr>
+              <w:spacing w:after="100" w:before="100" w:line="240"/>
+              <w:ind w:left="100" w:right="100" w:firstLine="0" w:firstLineChars="0"/>
+            </w:pPr>
+            <w:r>
+              <w:rPr>
+                <w:rFonts w:ascii="Arial" w:hAnsi="Arial" w:eastAsia="Arial" w:cs="Arial"/>
+                <w:i w:val="false"/>
+                <w:b w:val="false"/>
+                <w:u w:val="none"/>
+                <w:sz w:val="22"/>
+                <w:szCs w:val="22"/>
+                <w:color w:val="000000"/>
+              </w:rPr>
+              <w:t xml:space="preserve">21</w:t>
             </w:r>
           </w:p>
         </w:tc>
@@ -21458,51 +21458,51 @@
                 <w:szCs w:val="22"/>
                 <w:color w:val="000000"/>
               </w:rPr>
-              <w:t xml:space="preserve">0</w:t>
-            </w:r>
-          </w:p>
-        </w:tc>
-        <w:tc>
-          <w:tcPr>
-            <w:tcBorders>
-              <w:bottom w:val="none" w:sz="0" w:space="0" w:color="000000"/>
-              <w:top w:val="none" w:sz="0" w:space="0" w:color="000000"/>
-              <w:left w:val="none" w:sz="0" w:space="0" w:color="000000"/>
-              <w:right w:val="none" w:sz="0" w:space="0" w:color="000000"/>
-            </w:tcBorders>
-            <w:shd w:val="clear" w:color="auto" w:fill="FFFFFF"/>
-            <w:tcMar>
-              <w:top w:w="0" w:type="dxa"/>
-              <w:bottom w:w="0" w:type="dxa"/>
-              <w:left w:w="0" w:type="dxa"/>
-              <w:right w:w="0" w:type="dxa"/>
-            </w:tcMar>
-            <w:vAlign w:val="center"/>
-          </w:tcPr>
-          <w:p>
-            <w:pPr>
-              <w:pStyle w:val="Normal"/>
-              <w:jc w:val="right"/>
-              <w:pBdr>
-                <w:bottom w:val="none" w:sz="0" w:space="0" w:color="000000"/>
-                <w:top w:val="none" w:sz="0" w:space="0" w:color="000000"/>
-                <w:left w:val="none" w:sz="0" w:space="0" w:color="000000"/>
-                <w:right w:val="none" w:sz="0" w:space="0" w:color="000000"/>
-              </w:pBdr>
-              <w:spacing w:after="100" w:before="100" w:line="240"/>
-              <w:ind w:left="100" w:right="100" w:firstLine="0" w:firstLineChars="0"/>
-            </w:pPr>
-            <w:r>
-              <w:rPr>
-                <w:rFonts w:ascii="Arial" w:hAnsi="Arial" w:eastAsia="Arial" w:cs="Arial"/>
-                <w:i w:val="false"/>
-                <w:b w:val="false"/>
-                <w:u w:val="none"/>
-                <w:sz w:val="22"/>
-                <w:szCs w:val="22"/>
-                <w:color w:val="000000"/>
-              </w:rPr>
-              <w:t xml:space="preserve">0</w:t>
+              <w:t xml:space="preserve">4</w:t>
+            </w:r>
+          </w:p>
+        </w:tc>
+        <w:tc>
+          <w:tcPr>
+            <w:tcBorders>
+              <w:bottom w:val="none" w:sz="0" w:space="0" w:color="000000"/>
+              <w:top w:val="none" w:sz="0" w:space="0" w:color="000000"/>
+              <w:left w:val="none" w:sz="0" w:space="0" w:color="000000"/>
+              <w:right w:val="none" w:sz="0" w:space="0" w:color="000000"/>
+            </w:tcBorders>
+            <w:shd w:val="clear" w:color="auto" w:fill="FFFFFF"/>
+            <w:tcMar>
+              <w:top w:w="0" w:type="dxa"/>
+              <w:bottom w:w="0" w:type="dxa"/>
+              <w:left w:w="0" w:type="dxa"/>
+              <w:right w:w="0" w:type="dxa"/>
+            </w:tcMar>
+            <w:vAlign w:val="center"/>
+          </w:tcPr>
+          <w:p>
+            <w:pPr>
+              <w:pStyle w:val="Normal"/>
+              <w:jc w:val="right"/>
+              <w:pBdr>
+                <w:bottom w:val="none" w:sz="0" w:space="0" w:color="000000"/>
+                <w:top w:val="none" w:sz="0" w:space="0" w:color="000000"/>
+                <w:left w:val="none" w:sz="0" w:space="0" w:color="000000"/>
+                <w:right w:val="none" w:sz="0" w:space="0" w:color="000000"/>
+              </w:pBdr>
+              <w:spacing w:after="100" w:before="100" w:line="240"/>
+              <w:ind w:left="100" w:right="100" w:firstLine="0" w:firstLineChars="0"/>
+            </w:pPr>
+            <w:r>
+              <w:rPr>
+                <w:rFonts w:ascii="Arial" w:hAnsi="Arial" w:eastAsia="Arial" w:cs="Arial"/>
+                <w:i w:val="false"/>
+                <w:b w:val="false"/>
+                <w:u w:val="none"/>
+                <w:sz w:val="22"/>
+                <w:szCs w:val="22"/>
+                <w:color w:val="000000"/>
+              </w:rPr>
+              <w:t xml:space="preserve">13</w:t>
             </w:r>
           </w:p>
         </w:tc>

</xml_diff>